<commit_message>
readme namen en samenvatting van wat ons project was toegevoegt
</commit_message>
<xml_diff>
--- a/website_use/preperations/Website project instructies.docx
+++ b/website_use/preperations/Website project instructies.docx
@@ -90,10 +90,26 @@
     <w:p/>
     <w:p/>
     <w:p>
-      <w:r>
+      <w:pPr>
+        <w:rPr>
+          <w:highlight w:val="green"/>
+        </w:rPr>
+      </w:pPr>
+      <w:r>
+        <w:rPr>
+          <w:highlight w:val="green"/>
+        </w:rPr>
         <w:t>Worden we ook beoordeeld over hoe leesbaar onze code is?</w:t>
       </w:r>
     </w:p>
+    <w:p>
+      <w:r>
+        <w:rPr>
+          <w:highlight w:val="green"/>
+        </w:rPr>
+        <w:t>Erik: Niet echt</w:t>
+      </w:r>
+    </w:p>
     <w:p/>
     <w:p>
       <w:pPr>
@@ -522,6 +538,7 @@
         <w:rPr>
           <w:highlight w:val="green"/>
         </w:rPr>
+        <w:lastRenderedPageBreak/>
         <w:t>Willems: “ja, dit werkt”</w:t>
       </w:r>
     </w:p>
@@ -632,177 +649,111 @@
           <w:sz w:val="28"/>
           <w:szCs w:val="28"/>
         </w:rPr>
-        <w:t>:</w:t>
-      </w:r>
-    </w:p>
-    <w:p>
-      <w:pPr>
+        <w:t>(objectief)</w:t>
+      </w:r>
+      <w:r>
         <w:rPr>
           <w:sz w:val="28"/>
           <w:szCs w:val="28"/>
         </w:rPr>
-      </w:pPr>
-    </w:p>
-    <w:p>
-      <w:pPr>
-        <w:rPr>
-          <w:highlight w:val="green"/>
-        </w:rPr>
-      </w:pPr>
-      <w:r>
-        <w:rPr>
-          <w:highlight w:val="green"/>
-        </w:rPr>
+        <w:t>(klaar)</w:t>
+      </w:r>
+      <w:r>
+        <w:rPr>
+          <w:sz w:val="28"/>
+          <w:szCs w:val="28"/>
+        </w:rPr>
+        <w:t>:</w:t>
+      </w:r>
+    </w:p>
+    <w:p>
+      <w:pPr>
+        <w:rPr>
+          <w:sz w:val="28"/>
+          <w:szCs w:val="28"/>
+        </w:rPr>
+      </w:pPr>
+    </w:p>
+    <w:p>
+      <w:r>
         <w:t xml:space="preserve">De landing page heeft minimaal het volgende op de pagina, andere mogen op losse pagina’s: </w:t>
       </w:r>
     </w:p>
     <w:p>
-      <w:pPr>
-        <w:rPr>
-          <w:highlight w:val="green"/>
-        </w:rPr>
-      </w:pPr>
-      <w:r>
-        <w:rPr>
-          <w:highlight w:val="green"/>
-        </w:rPr>
+      <w:r>
         <w:t>1.</w:t>
       </w:r>
       <w:r>
-        <w:rPr>
-          <w:highlight w:val="green"/>
-        </w:rPr>
         <w:tab/>
       </w:r>
       <w:r>
-        <w:rPr>
-          <w:highlight w:val="green"/>
-        </w:rPr>
         <w:t>Contactgegevens</w:t>
       </w:r>
     </w:p>
     <w:p>
-      <w:pPr>
-        <w:rPr>
-          <w:highlight w:val="green"/>
-        </w:rPr>
-      </w:pPr>
-      <w:r>
-        <w:rPr>
-          <w:highlight w:val="green"/>
-        </w:rPr>
+      <w:r>
         <w:t>2.</w:t>
       </w:r>
       <w:r>
-        <w:rPr>
-          <w:highlight w:val="green"/>
-        </w:rPr>
         <w:tab/>
         <w:t xml:space="preserve">Openingstijden </w:t>
       </w:r>
     </w:p>
     <w:p>
-      <w:pPr>
-        <w:rPr>
-          <w:highlight w:val="green"/>
-        </w:rPr>
-      </w:pPr>
-      <w:r>
-        <w:rPr>
-          <w:highlight w:val="green"/>
-        </w:rPr>
+      <w:r>
         <w:t>3.</w:t>
       </w:r>
       <w:r>
-        <w:rPr>
-          <w:highlight w:val="green"/>
-        </w:rPr>
         <w:tab/>
         <w:t xml:space="preserve">Geschiedenis </w:t>
       </w:r>
       <w:r>
-        <w:rPr>
-          <w:highlight w:val="green"/>
-        </w:rPr>
         <w:t>van museum in het kort en/</w:t>
       </w:r>
       <w:r>
-        <w:rPr>
-          <w:highlight w:val="green"/>
-        </w:rPr>
         <w:t>of overzicht wat er te doen is</w:t>
       </w:r>
     </w:p>
-    <w:p>
-      <w:pPr>
-        <w:rPr>
-          <w:highlight w:val="green"/>
-        </w:rPr>
-      </w:pPr>
-    </w:p>
-    <w:p>
-      <w:pPr>
-        <w:rPr>
-          <w:highlight w:val="green"/>
-        </w:rPr>
-      </w:pPr>
-      <w:r>
-        <w:rPr>
-          <w:highlight w:val="green"/>
-        </w:rPr>
+    <w:p/>
+    <w:p>
+      <w:r>
         <w:t xml:space="preserve">Reviews van bezoekers </w:t>
       </w:r>
     </w:p>
     <w:p>
-      <w:pPr>
-        <w:rPr>
-          <w:highlight w:val="green"/>
-        </w:rPr>
-      </w:pPr>
-      <w:r>
-        <w:rPr>
-          <w:highlight w:val="green"/>
-        </w:rPr>
+      <w:r>
         <w:t>Minimaal 5 plaatjes van het museum in de site</w:t>
       </w:r>
     </w:p>
     <w:p>
       <w:pPr>
         <w:rPr>
-          <w:highlight w:val="green"/>
-          <w:lang w:val="en-NL"/>
-        </w:rPr>
-      </w:pPr>
-      <w:r>
-        <w:rPr>
-          <w:highlight w:val="green"/>
+          <w:lang w:val="en-NL"/>
+        </w:rPr>
+      </w:pPr>
+      <w:r>
+        <w:rPr>
           <w:lang w:val="en-NL"/>
         </w:rPr>
         <w:t xml:space="preserve">De site is </w:t>
       </w:r>
       <w:r>
-        <w:rPr>
-          <w:highlight w:val="green"/>
-        </w:rPr>
         <w:t>beschikbaar</w:t>
       </w:r>
       <w:r>
         <w:rPr>
-          <w:highlight w:val="green"/>
           <w:lang w:val="en-NL"/>
         </w:rPr>
         <w:t xml:space="preserve"> in </w:t>
       </w:r>
       <w:r>
         <w:rPr>
-          <w:highlight w:val="green"/>
           <w:lang w:val="en-NL"/>
         </w:rPr>
         <w:t>Ne</w:t>
       </w:r>
       <w:r>
         <w:rPr>
-          <w:highlight w:val="green"/>
           <w:lang w:val="en-US"/>
         </w:rPr>
         <w:t>d</w:t>
@@ -810,7 +761,6 @@
       <w:proofErr w:type="spellStart"/>
       <w:r>
         <w:rPr>
-          <w:highlight w:val="green"/>
           <w:lang w:val="en-NL"/>
         </w:rPr>
         <w:t>erlands</w:t>
@@ -818,7 +768,6 @@
       <w:proofErr w:type="spellEnd"/>
       <w:r>
         <w:rPr>
-          <w:highlight w:val="green"/>
           <w:lang w:val="en-NL"/>
         </w:rPr>
         <w:t xml:space="preserve"> </w:t>
@@ -826,7 +775,6 @@
       <w:proofErr w:type="spellStart"/>
       <w:r>
         <w:rPr>
-          <w:highlight w:val="green"/>
           <w:lang w:val="en-NL"/>
         </w:rPr>
         <w:t>en</w:t>
@@ -834,14 +782,12 @@
       <w:proofErr w:type="spellEnd"/>
       <w:r>
         <w:rPr>
-          <w:highlight w:val="green"/>
           <w:lang w:val="en-NL"/>
         </w:rPr>
         <w:t xml:space="preserve"> </w:t>
       </w:r>
       <w:r>
         <w:rPr>
-          <w:highlight w:val="green"/>
           <w:lang w:val="en-NL"/>
         </w:rPr>
         <w:t>Engels.</w:t>
@@ -855,39 +801,24 @@
         </w:rPr>
       </w:pPr>
       <w:r>
-        <w:rPr>
-          <w:highlight w:val="green"/>
-        </w:rPr>
         <w:t>Minstens 2 onderdelen zijn interactief. (</w:t>
       </w:r>
       <w:proofErr w:type="spellStart"/>
       <w:proofErr w:type="gramStart"/>
       <w:r>
-        <w:rPr>
-          <w:highlight w:val="green"/>
-        </w:rPr>
         <w:t>bijv</w:t>
       </w:r>
       <w:proofErr w:type="spellEnd"/>
       <w:proofErr w:type="gramEnd"/>
       <w:r>
-        <w:rPr>
-          <w:highlight w:val="green"/>
-        </w:rPr>
         <w:t xml:space="preserve">: een knopje voor </w:t>
       </w:r>
       <w:proofErr w:type="spellStart"/>
       <w:r>
-        <w:rPr>
-          <w:highlight w:val="green"/>
-        </w:rPr>
         <w:t>dark</w:t>
       </w:r>
       <w:proofErr w:type="spellEnd"/>
       <w:r>
-        <w:rPr>
-          <w:highlight w:val="green"/>
-        </w:rPr>
         <w:t xml:space="preserve"> mode en light mode)</w:t>
       </w:r>
     </w:p>
@@ -940,16 +871,22 @@
         </w:rPr>
         <w:t xml:space="preserve"> (subjectief)</w:t>
       </w:r>
-    </w:p>
-    <w:p>
-      <w:pPr>
-        <w:rPr>
-          <w:lang w:val="en-NL"/>
-        </w:rPr>
-      </w:pPr>
-      <w:r>
-        <w:rPr>
-          <w:highlight w:val="lightGray"/>
+      <w:r>
+        <w:rPr>
+          <w:sz w:val="28"/>
+          <w:szCs w:val="28"/>
+        </w:rPr>
+        <w:t>(klaar):</w:t>
+      </w:r>
+    </w:p>
+    <w:p>
+      <w:pPr>
+        <w:rPr>
+          <w:lang w:val="en-NL"/>
+        </w:rPr>
+      </w:pPr>
+      <w:r>
+        <w:rPr>
           <w:lang w:val="en-NL"/>
         </w:rPr>
         <w:t xml:space="preserve">De landing page </w:t>
@@ -957,7 +894,6 @@
       <w:proofErr w:type="spellStart"/>
       <w:r>
         <w:rPr>
-          <w:highlight w:val="lightGray"/>
           <w:lang w:val="en-NL"/>
         </w:rPr>
         <w:t>moet</w:t>
@@ -965,7 +901,6 @@
       <w:proofErr w:type="spellEnd"/>
       <w:r>
         <w:rPr>
-          <w:highlight w:val="lightGray"/>
           <w:lang w:val="en-NL"/>
         </w:rPr>
         <w:t xml:space="preserve"> </w:t>
@@ -973,7 +908,6 @@
       <w:proofErr w:type="spellStart"/>
       <w:r>
         <w:rPr>
-          <w:highlight w:val="lightGray"/>
           <w:lang w:val="en-NL"/>
         </w:rPr>
         <w:t>foutloze</w:t>
@@ -981,7 +915,6 @@
       <w:proofErr w:type="spellEnd"/>
       <w:r>
         <w:rPr>
-          <w:highlight w:val="lightGray"/>
           <w:lang w:val="en-NL"/>
         </w:rPr>
         <w:t xml:space="preserve"> html </w:t>
@@ -989,7 +922,6 @@
       <w:proofErr w:type="spellStart"/>
       <w:r>
         <w:rPr>
-          <w:highlight w:val="lightGray"/>
           <w:lang w:val="en-NL"/>
         </w:rPr>
         <w:t>bevatten</w:t>
@@ -997,7 +929,6 @@
       <w:proofErr w:type="spellEnd"/>
       <w:r>
         <w:rPr>
-          <w:highlight w:val="lightGray"/>
           <w:lang w:val="en-NL"/>
         </w:rPr>
         <w:t xml:space="preserve">. Hoe je </w:t>
@@ -1005,7 +936,6 @@
       <w:proofErr w:type="spellStart"/>
       <w:r>
         <w:rPr>
-          <w:highlight w:val="lightGray"/>
           <w:lang w:val="en-NL"/>
         </w:rPr>
         <w:t>dat</w:t>
@@ -1013,7 +943,6 @@
       <w:proofErr w:type="spellEnd"/>
       <w:r>
         <w:rPr>
-          <w:highlight w:val="lightGray"/>
           <w:lang w:val="en-NL"/>
         </w:rPr>
         <w:t xml:space="preserve"> </w:t>
@@ -1021,7 +950,6 @@
       <w:proofErr w:type="spellStart"/>
       <w:r>
         <w:rPr>
-          <w:highlight w:val="lightGray"/>
           <w:lang w:val="en-NL"/>
         </w:rPr>
         <w:t>controleert</w:t>
@@ -1029,29 +957,18 @@
       <w:proofErr w:type="spellEnd"/>
       <w:r>
         <w:rPr>
-          <w:highlight w:val="lightGray"/>
           <w:lang w:val="en-NL"/>
         </w:rPr>
         <w:t xml:space="preserve">, leer je </w:t>
       </w:r>
       <w:r>
-        <w:rPr>
-          <w:highlight w:val="lightGray"/>
-        </w:rPr>
         <w:t>bij</w:t>
       </w:r>
       <w:r>
         <w:rPr>
-          <w:highlight w:val="lightGray"/>
-          <w:lang w:val="en-NL"/>
-        </w:rPr>
-        <w:t xml:space="preserve"> M2SKILLS.</w:t>
-      </w:r>
-      <w:r>
-        <w:rPr>
-          <w:lang w:val="en-NL"/>
-        </w:rPr>
-        <w:t xml:space="preserve"> </w:t>
+          <w:lang w:val="en-NL"/>
+        </w:rPr>
+        <w:t xml:space="preserve"> M2SKILLS. </w:t>
       </w:r>
     </w:p>
     <w:p>
@@ -1497,7 +1414,7 @@
     <w:p>
       <w:r>
         <w:rPr>
-          <w:highlight w:val="red"/>
+          <w:highlight w:val="yellow"/>
         </w:rPr>
         <w:t>Studenten hebben ongeveer evenveel even zware taken verricht.</w:t>
       </w:r>
@@ -1577,7 +1494,6 @@
     <w:p/>
     <w:p>
       <w:r>
-        <w:lastRenderedPageBreak/>
         <w:t>De student bepaalt vooraf wat hij wil vertellen</w:t>
       </w:r>
       <w:r>
@@ -1810,26 +1726,26 @@
     <w:p>
       <w:pPr>
         <w:rPr>
-          <w:highlight w:val="green"/>
-        </w:rPr>
-      </w:pPr>
-      <w:r>
-        <w:rPr>
-          <w:highlight w:val="green"/>
+          <w:highlight w:val="yellow"/>
+        </w:rPr>
+      </w:pPr>
+      <w:r>
+        <w:rPr>
+          <w:highlight w:val="yellow"/>
         </w:rPr>
         <w:t>De site staat va tevoren op je ma-</w:t>
       </w:r>
       <w:proofErr w:type="spellStart"/>
       <w:r>
         <w:rPr>
-          <w:highlight w:val="green"/>
+          <w:highlight w:val="yellow"/>
         </w:rPr>
         <w:t>cloud</w:t>
       </w:r>
       <w:proofErr w:type="spellEnd"/>
       <w:r>
         <w:rPr>
-          <w:highlight w:val="green"/>
+          <w:highlight w:val="yellow"/>
         </w:rPr>
         <w:t xml:space="preserve"> online in een aparte map en je hebt een link van de site URL.</w:t>
       </w:r>

</xml_diff>